<commit_message>
Alteração no arquivo de comandos basicos git e cmd
</commit_message>
<xml_diff>
--- a/Introdução ao Git e ao GitHub/Comandos básicos GIT e CMD.docx
+++ b/Introdução ao Git e ao GitHub/Comandos básicos GIT e CMD.docx
@@ -552,6 +552,257 @@
           </wp:inline>
         </w:drawing>
       </w:r>
+    </w:p>
+    <w:p>
+      <w:pPr>
+        <w:rPr>
+          <w:rFonts w:ascii="Arial" w:hAnsi="Arial" w:cs="Arial"/>
+        </w:rPr>
+      </w:pPr>
+    </w:p>
+    <w:p>
+      <w:pPr>
+        <w:rPr>
+          <w:rFonts w:ascii="Arial" w:hAnsi="Arial" w:cs="Arial"/>
+        </w:rPr>
+      </w:pPr>
+      <w:r>
+        <w:rPr>
+          <w:rFonts w:ascii="Arial" w:hAnsi="Arial" w:cs="Arial"/>
+          <w:noProof/>
+        </w:rPr>
+        <w:lastRenderedPageBreak/>
+        <w:drawing>
+          <wp:inline distT="0" distB="0" distL="0" distR="0" wp14:anchorId="73B421BD" wp14:editId="180A561E">
+            <wp:extent cx="4552950" cy="3011029"/>
+            <wp:effectExtent l="0" t="0" r="0" b="0"/>
+            <wp:docPr id="6" name="Imagem 6"/>
+            <wp:cNvGraphicFramePr>
+              <a:graphicFrameLocks xmlns:a="http://schemas.openxmlformats.org/drawingml/2006/main" noChangeAspect="1"/>
+            </wp:cNvGraphicFramePr>
+            <a:graphic xmlns:a="http://schemas.openxmlformats.org/drawingml/2006/main">
+              <a:graphicData uri="http://schemas.openxmlformats.org/drawingml/2006/picture">
+                <pic:pic xmlns:pic="http://schemas.openxmlformats.org/drawingml/2006/picture">
+                  <pic:nvPicPr>
+                    <pic:cNvPr id="6" name="Imagem 6"/>
+                    <pic:cNvPicPr/>
+                  </pic:nvPicPr>
+                  <pic:blipFill>
+                    <a:blip r:embed="rId9">
+                      <a:extLst>
+                        <a:ext uri="{28A0092B-C50C-407E-A947-70E740481C1C}">
+                          <a14:useLocalDpi xmlns:a14="http://schemas.microsoft.com/office/drawing/2010/main" val="0"/>
+                        </a:ext>
+                      </a:extLst>
+                    </a:blip>
+                    <a:stretch>
+                      <a:fillRect/>
+                    </a:stretch>
+                  </pic:blipFill>
+                  <pic:spPr>
+                    <a:xfrm>
+                      <a:off x="0" y="0"/>
+                      <a:ext cx="4565090" cy="3019057"/>
+                    </a:xfrm>
+                    <a:prstGeom prst="rect">
+                      <a:avLst/>
+                    </a:prstGeom>
+                  </pic:spPr>
+                </pic:pic>
+              </a:graphicData>
+            </a:graphic>
+          </wp:inline>
+        </w:drawing>
+      </w:r>
+    </w:p>
+    <w:p>
+      <w:pPr>
+        <w:rPr>
+          <w:rFonts w:ascii="Arial" w:hAnsi="Arial" w:cs="Arial"/>
+        </w:rPr>
+      </w:pPr>
+      <w:proofErr w:type="spellStart"/>
+      <w:r>
+        <w:rPr>
+          <w:rFonts w:ascii="Arial" w:hAnsi="Arial" w:cs="Arial"/>
+        </w:rPr>
+        <w:t>Git</w:t>
+      </w:r>
+      <w:proofErr w:type="spellEnd"/>
+      <w:r>
+        <w:rPr>
+          <w:rFonts w:ascii="Arial" w:hAnsi="Arial" w:cs="Arial"/>
+        </w:rPr>
+        <w:t xml:space="preserve"> </w:t>
+      </w:r>
+      <w:proofErr w:type="spellStart"/>
+      <w:r>
+        <w:rPr>
+          <w:rFonts w:ascii="Arial" w:hAnsi="Arial" w:cs="Arial"/>
+        </w:rPr>
+        <w:t>add</w:t>
+      </w:r>
+      <w:proofErr w:type="spellEnd"/>
+      <w:r>
+        <w:rPr>
+          <w:rFonts w:ascii="Arial" w:hAnsi="Arial" w:cs="Arial"/>
+        </w:rPr>
+        <w:t xml:space="preserve"> * - para adicionar todos os arquivos modificados para staged (por trás do palco, pronto para entrar)</w:t>
+      </w:r>
+    </w:p>
+    <w:p>
+      <w:pPr>
+        <w:rPr>
+          <w:rFonts w:ascii="Arial" w:hAnsi="Arial" w:cs="Arial"/>
+        </w:rPr>
+      </w:pPr>
+      <w:proofErr w:type="spellStart"/>
+      <w:r>
+        <w:rPr>
+          <w:rFonts w:ascii="Arial" w:hAnsi="Arial" w:cs="Arial"/>
+        </w:rPr>
+        <w:t>Git</w:t>
+      </w:r>
+      <w:proofErr w:type="spellEnd"/>
+      <w:r>
+        <w:rPr>
+          <w:rFonts w:ascii="Arial" w:hAnsi="Arial" w:cs="Arial"/>
+        </w:rPr>
+        <w:t xml:space="preserve"> </w:t>
+      </w:r>
+      <w:proofErr w:type="spellStart"/>
+      <w:r>
+        <w:rPr>
+          <w:rFonts w:ascii="Arial" w:hAnsi="Arial" w:cs="Arial"/>
+        </w:rPr>
+        <w:t>commit</w:t>
+      </w:r>
+      <w:proofErr w:type="spellEnd"/>
+      <w:r>
+        <w:rPr>
+          <w:rFonts w:ascii="Arial" w:hAnsi="Arial" w:cs="Arial"/>
+        </w:rPr>
+        <w:t xml:space="preserve"> -m “qualquer título” – deixa o arquivo como não modificado para subir para o </w:t>
+      </w:r>
+      <w:proofErr w:type="spellStart"/>
+      <w:r>
+        <w:rPr>
+          <w:rFonts w:ascii="Arial" w:hAnsi="Arial" w:cs="Arial"/>
+        </w:rPr>
+        <w:t>gitbug</w:t>
+      </w:r>
+      <w:proofErr w:type="spellEnd"/>
+    </w:p>
+    <w:p>
+      <w:pPr>
+        <w:rPr>
+          <w:rFonts w:ascii="Arial" w:hAnsi="Arial" w:cs="Arial"/>
+        </w:rPr>
+      </w:pPr>
+      <w:proofErr w:type="spellStart"/>
+      <w:r>
+        <w:rPr>
+          <w:rFonts w:ascii="Arial" w:hAnsi="Arial" w:cs="Arial"/>
+        </w:rPr>
+        <w:t>Git</w:t>
+      </w:r>
+      <w:proofErr w:type="spellEnd"/>
+      <w:r>
+        <w:rPr>
+          <w:rFonts w:ascii="Arial" w:hAnsi="Arial" w:cs="Arial"/>
+        </w:rPr>
+        <w:t xml:space="preserve"> </w:t>
+      </w:r>
+      <w:proofErr w:type="spellStart"/>
+      <w:r>
+        <w:rPr>
+          <w:rFonts w:ascii="Arial" w:hAnsi="Arial" w:cs="Arial"/>
+        </w:rPr>
+        <w:t>push</w:t>
+      </w:r>
+      <w:proofErr w:type="spellEnd"/>
+      <w:r>
+        <w:rPr>
+          <w:rFonts w:ascii="Arial" w:hAnsi="Arial" w:cs="Arial"/>
+        </w:rPr>
+        <w:t xml:space="preserve"> </w:t>
+      </w:r>
+      <w:proofErr w:type="spellStart"/>
+      <w:r>
+        <w:rPr>
+          <w:rFonts w:ascii="Arial" w:hAnsi="Arial" w:cs="Arial"/>
+        </w:rPr>
+        <w:t>origin</w:t>
+      </w:r>
+      <w:proofErr w:type="spellEnd"/>
+      <w:r>
+        <w:rPr>
+          <w:rFonts w:ascii="Arial" w:hAnsi="Arial" w:cs="Arial"/>
+        </w:rPr>
+        <w:t xml:space="preserve"> </w:t>
+      </w:r>
+      <w:proofErr w:type="spellStart"/>
+      <w:r>
+        <w:rPr>
+          <w:rFonts w:ascii="Arial" w:hAnsi="Arial" w:cs="Arial"/>
+        </w:rPr>
+        <w:t>main</w:t>
+      </w:r>
+      <w:proofErr w:type="spellEnd"/>
+      <w:r>
+        <w:rPr>
+          <w:rFonts w:ascii="Arial" w:hAnsi="Arial" w:cs="Arial"/>
+        </w:rPr>
+        <w:t>/master – sobe o arquivo para o</w:t>
+      </w:r>
+      <w:r>
+        <w:rPr>
+          <w:rFonts w:ascii="Arial" w:hAnsi="Arial" w:cs="Arial"/>
+        </w:rPr>
+        <w:t xml:space="preserve"> </w:t>
+      </w:r>
+      <w:proofErr w:type="spellStart"/>
+      <w:r>
+        <w:rPr>
+          <w:rFonts w:ascii="Arial" w:hAnsi="Arial" w:cs="Arial"/>
+        </w:rPr>
+        <w:t>git</w:t>
+      </w:r>
+      <w:proofErr w:type="spellEnd"/>
+      <w:r>
+        <w:rPr>
+          <w:rFonts w:ascii="Arial" w:hAnsi="Arial" w:cs="Arial"/>
+        </w:rPr>
+        <w:t xml:space="preserve"> hub </w:t>
+      </w:r>
+    </w:p>
+    <w:p>
+      <w:pPr>
+        <w:rPr>
+          <w:rFonts w:ascii="Arial" w:hAnsi="Arial" w:cs="Arial"/>
+        </w:rPr>
+      </w:pPr>
+      <w:proofErr w:type="spellStart"/>
+      <w:r>
+        <w:rPr>
+          <w:rFonts w:ascii="Arial" w:hAnsi="Arial" w:cs="Arial"/>
+        </w:rPr>
+        <w:t>Git</w:t>
+      </w:r>
+      <w:proofErr w:type="spellEnd"/>
+      <w:r>
+        <w:rPr>
+          <w:rFonts w:ascii="Arial" w:hAnsi="Arial" w:cs="Arial"/>
+        </w:rPr>
+        <w:t xml:space="preserve"> status – para ver qual o status dos arquivos/ qual foi mudado </w:t>
+      </w:r>
+    </w:p>
+    <w:p>
+      <w:pPr>
+        <w:rPr>
+          <w:rFonts w:ascii="Arial" w:hAnsi="Arial" w:cs="Arial"/>
+        </w:rPr>
+      </w:pPr>
     </w:p>
     <w:sectPr>
       <w:pgSz w:w="11906" w:h="16838"/>

</xml_diff>

<commit_message>
Mais uma informação adicionada
</commit_message>
<xml_diff>
--- a/Introdução ao Git e ao GitHub/Comandos básicos GIT e CMD.docx
+++ b/Introdução ao Git e ao GitHub/Comandos básicos GIT e CMD.docx
@@ -621,180 +621,78 @@
           <w:rFonts w:ascii="Arial" w:hAnsi="Arial" w:cs="Arial"/>
         </w:rPr>
       </w:pPr>
-      <w:proofErr w:type="spellStart"/>
-      <w:r>
-        <w:rPr>
-          <w:rFonts w:ascii="Arial" w:hAnsi="Arial" w:cs="Arial"/>
-        </w:rPr>
-        <w:t>Git</w:t>
-      </w:r>
-      <w:proofErr w:type="spellEnd"/>
-      <w:r>
-        <w:rPr>
-          <w:rFonts w:ascii="Arial" w:hAnsi="Arial" w:cs="Arial"/>
-        </w:rPr>
-        <w:t xml:space="preserve"> </w:t>
-      </w:r>
-      <w:proofErr w:type="spellStart"/>
-      <w:r>
-        <w:rPr>
-          <w:rFonts w:ascii="Arial" w:hAnsi="Arial" w:cs="Arial"/>
-        </w:rPr>
-        <w:t>add</w:t>
-      </w:r>
-      <w:proofErr w:type="spellEnd"/>
-      <w:r>
-        <w:rPr>
-          <w:rFonts w:ascii="Arial" w:hAnsi="Arial" w:cs="Arial"/>
-        </w:rPr>
-        <w:t xml:space="preserve"> * - para adicionar todos os arquivos modificados para staged (por trás do palco, pronto para entrar)</w:t>
-      </w:r>
-    </w:p>
-    <w:p>
-      <w:pPr>
-        <w:rPr>
-          <w:rFonts w:ascii="Arial" w:hAnsi="Arial" w:cs="Arial"/>
-        </w:rPr>
-      </w:pPr>
-      <w:proofErr w:type="spellStart"/>
-      <w:r>
-        <w:rPr>
-          <w:rFonts w:ascii="Arial" w:hAnsi="Arial" w:cs="Arial"/>
-        </w:rPr>
-        <w:t>Git</w:t>
-      </w:r>
-      <w:proofErr w:type="spellEnd"/>
-      <w:r>
-        <w:rPr>
-          <w:rFonts w:ascii="Arial" w:hAnsi="Arial" w:cs="Arial"/>
-        </w:rPr>
-        <w:t xml:space="preserve"> </w:t>
-      </w:r>
-      <w:proofErr w:type="spellStart"/>
-      <w:r>
-        <w:rPr>
-          <w:rFonts w:ascii="Arial" w:hAnsi="Arial" w:cs="Arial"/>
-        </w:rPr>
-        <w:t>commit</w:t>
-      </w:r>
-      <w:proofErr w:type="spellEnd"/>
-      <w:r>
-        <w:rPr>
-          <w:rFonts w:ascii="Arial" w:hAnsi="Arial" w:cs="Arial"/>
-        </w:rPr>
-        <w:t xml:space="preserve"> -m “qualquer título” – deixa o arquivo como não modificado para subir para o </w:t>
-      </w:r>
-      <w:proofErr w:type="spellStart"/>
-      <w:r>
-        <w:rPr>
-          <w:rFonts w:ascii="Arial" w:hAnsi="Arial" w:cs="Arial"/>
-        </w:rPr>
-        <w:t>gitbug</w:t>
-      </w:r>
-      <w:proofErr w:type="spellEnd"/>
-    </w:p>
-    <w:p>
-      <w:pPr>
-        <w:rPr>
-          <w:rFonts w:ascii="Arial" w:hAnsi="Arial" w:cs="Arial"/>
-        </w:rPr>
-      </w:pPr>
-      <w:proofErr w:type="spellStart"/>
-      <w:r>
-        <w:rPr>
-          <w:rFonts w:ascii="Arial" w:hAnsi="Arial" w:cs="Arial"/>
-        </w:rPr>
-        <w:t>Git</w:t>
-      </w:r>
-      <w:proofErr w:type="spellEnd"/>
-      <w:r>
-        <w:rPr>
-          <w:rFonts w:ascii="Arial" w:hAnsi="Arial" w:cs="Arial"/>
-        </w:rPr>
-        <w:t xml:space="preserve"> </w:t>
-      </w:r>
-      <w:proofErr w:type="spellStart"/>
-      <w:r>
-        <w:rPr>
-          <w:rFonts w:ascii="Arial" w:hAnsi="Arial" w:cs="Arial"/>
-        </w:rPr>
-        <w:t>push</w:t>
-      </w:r>
-      <w:proofErr w:type="spellEnd"/>
-      <w:r>
-        <w:rPr>
-          <w:rFonts w:ascii="Arial" w:hAnsi="Arial" w:cs="Arial"/>
-        </w:rPr>
-        <w:t xml:space="preserve"> </w:t>
-      </w:r>
-      <w:proofErr w:type="spellStart"/>
-      <w:r>
-        <w:rPr>
-          <w:rFonts w:ascii="Arial" w:hAnsi="Arial" w:cs="Arial"/>
-        </w:rPr>
-        <w:t>origin</w:t>
-      </w:r>
-      <w:proofErr w:type="spellEnd"/>
-      <w:r>
-        <w:rPr>
-          <w:rFonts w:ascii="Arial" w:hAnsi="Arial" w:cs="Arial"/>
-        </w:rPr>
-        <w:t xml:space="preserve"> </w:t>
-      </w:r>
-      <w:proofErr w:type="spellStart"/>
-      <w:r>
-        <w:rPr>
-          <w:rFonts w:ascii="Arial" w:hAnsi="Arial" w:cs="Arial"/>
-        </w:rPr>
-        <w:t>main</w:t>
-      </w:r>
-      <w:proofErr w:type="spellEnd"/>
-      <w:r>
-        <w:rPr>
-          <w:rFonts w:ascii="Arial" w:hAnsi="Arial" w:cs="Arial"/>
-        </w:rPr>
-        <w:t>/master – sobe o arquivo para o</w:t>
-      </w:r>
-      <w:r>
-        <w:rPr>
-          <w:rFonts w:ascii="Arial" w:hAnsi="Arial" w:cs="Arial"/>
-        </w:rPr>
-        <w:t xml:space="preserve"> </w:t>
-      </w:r>
-      <w:proofErr w:type="spellStart"/>
-      <w:r>
-        <w:rPr>
-          <w:rFonts w:ascii="Arial" w:hAnsi="Arial" w:cs="Arial"/>
-        </w:rPr>
-        <w:t>git</w:t>
-      </w:r>
-      <w:proofErr w:type="spellEnd"/>
-      <w:r>
-        <w:rPr>
-          <w:rFonts w:ascii="Arial" w:hAnsi="Arial" w:cs="Arial"/>
-        </w:rPr>
-        <w:t xml:space="preserve"> hub </w:t>
-      </w:r>
-    </w:p>
-    <w:p>
-      <w:pPr>
-        <w:rPr>
-          <w:rFonts w:ascii="Arial" w:hAnsi="Arial" w:cs="Arial"/>
-        </w:rPr>
-      </w:pPr>
-      <w:proofErr w:type="spellStart"/>
-      <w:r>
-        <w:rPr>
-          <w:rFonts w:ascii="Arial" w:hAnsi="Arial" w:cs="Arial"/>
-        </w:rPr>
-        <w:t>Git</w:t>
-      </w:r>
-      <w:proofErr w:type="spellEnd"/>
-      <w:r>
-        <w:rPr>
-          <w:rFonts w:ascii="Arial" w:hAnsi="Arial" w:cs="Arial"/>
-        </w:rPr>
-        <w:t xml:space="preserve"> status – para ver qual o status dos arquivos/ qual foi mudado </w:t>
+      <w:r>
+        <w:rPr>
+          <w:rFonts w:ascii="Arial" w:hAnsi="Arial" w:cs="Arial"/>
+        </w:rPr>
+        <w:t>Git add * - para adicionar todos os arquivos modificados para staged (por trás do palco, pronto para entrar)</w:t>
+      </w:r>
+    </w:p>
+    <w:p>
+      <w:pPr>
+        <w:rPr>
+          <w:rFonts w:ascii="Arial" w:hAnsi="Arial" w:cs="Arial"/>
+        </w:rPr>
+      </w:pPr>
+      <w:r>
+        <w:rPr>
+          <w:rFonts w:ascii="Arial" w:hAnsi="Arial" w:cs="Arial"/>
+        </w:rPr>
+        <w:t>Git commit -m “qualquer título” – deixa o arquivo como não modificado para subir para o gitbug</w:t>
+      </w:r>
+    </w:p>
+    <w:p>
+      <w:pPr>
+        <w:rPr>
+          <w:rFonts w:ascii="Arial" w:hAnsi="Arial" w:cs="Arial"/>
+        </w:rPr>
+      </w:pPr>
+      <w:r>
+        <w:rPr>
+          <w:rFonts w:ascii="Arial" w:hAnsi="Arial" w:cs="Arial"/>
+        </w:rPr>
+        <w:t>Git push origin main/master – sobe o arquivo para o</w:t>
+      </w:r>
+      <w:r>
+        <w:rPr>
+          <w:rFonts w:ascii="Arial" w:hAnsi="Arial" w:cs="Arial"/>
+        </w:rPr>
+        <w:t xml:space="preserve"> git hub </w:t>
+      </w:r>
+    </w:p>
+    <w:p>
+      <w:pPr>
+        <w:rPr>
+          <w:rFonts w:ascii="Arial" w:hAnsi="Arial" w:cs="Arial"/>
+          <w:lang w:val="en-US"/>
+        </w:rPr>
+      </w:pPr>
+      <w:r>
+        <w:rPr>
+          <w:rFonts w:ascii="Arial" w:hAnsi="Arial" w:cs="Arial"/>
+          <w:lang w:val="en-US"/>
+        </w:rPr>
+        <w:t>Git pull origin main/master – puxa arquivo do git hu</w:t>
+      </w:r>
+      <w:r>
+        <w:rPr>
+          <w:rFonts w:ascii="Arial" w:hAnsi="Arial" w:cs="Arial"/>
+          <w:lang w:val="en-US"/>
+        </w:rPr>
+        <w:t>b</w:t>
+      </w:r>
+    </w:p>
+    <w:p>
+      <w:pPr>
+        <w:rPr>
+          <w:rFonts w:ascii="Arial" w:hAnsi="Arial" w:cs="Arial"/>
+        </w:rPr>
+      </w:pPr>
+      <w:r>
+        <w:rPr>
+          <w:rFonts w:ascii="Arial" w:hAnsi="Arial" w:cs="Arial"/>
+        </w:rPr>
+        <w:t xml:space="preserve">Git status – para ver qual o status dos arquivos/ qual foi mudado </w:t>
       </w:r>
     </w:p>
     <w:p>

</xml_diff>